<commit_message>
Mensaje que confirma los cambios
</commit_message>
<xml_diff>
--- a/Tamayo Obando Christian David Algoritmos y pseudocódigo #2.docx
+++ b/Tamayo Obando Christian David Algoritmos y pseudocódigo #2.docx
@@ -2,6 +2,7 @@
 <file path=word/document.xml><?xml version="1.0" encoding="utf-8"?>
 <w:document xmlns:wpc="http://schemas.microsoft.com/office/word/2010/wordprocessingCanvas" xmlns:cx="http://schemas.microsoft.com/office/drawing/2014/chartex" xmlns:cx1="http://schemas.microsoft.com/office/drawing/2015/9/8/chartex" xmlns:cx2="http://schemas.microsoft.com/office/drawing/2015/10/21/chartex" xmlns:cx3="http://schemas.microsoft.com/office/drawing/2016/5/9/chartex" xmlns:cx4="http://schemas.microsoft.com/office/drawing/2016/5/10/chartex" xmlns:cx5="http://schemas.microsoft.com/office/drawing/2016/5/11/chartex" xmlns:cx6="http://schemas.microsoft.com/office/drawing/2016/5/12/chartex" xmlns:cx7="http://schemas.microsoft.com/office/drawing/2016/5/13/chartex" xmlns:cx8="http://schemas.microsoft.com/office/drawing/2016/5/14/chartex" xmlns:mc="http://schemas.openxmlformats.org/markup-compatibility/2006" xmlns:aink="http://schemas.microsoft.com/office/drawing/2016/ink" xmlns:am3d="http://schemas.microsoft.com/office/drawing/2017/model3d" xmlns:o="urn:schemas-microsoft-com:office:office" xmlns:oel="http://schemas.microsoft.com/office/2019/extlst" xmlns:r="http://schemas.openxmlformats.org/officeDocument/2006/relationships" xmlns:m="http://schemas.openxmlformats.org/officeDocument/2006/math" xmlns:v="urn:schemas-microsoft-com:vml" xmlns:wp14="http://schemas.microsoft.com/office/word/2010/wordprocessingDrawing" xmlns:wp="http://schemas.openxmlformats.org/drawingml/2006/wordprocessingDrawing" xmlns:w10="urn:schemas-microsoft-com:office:word" xmlns:w="http://schemas.openxmlformats.org/wordprocessingml/2006/main" xmlns:w14="http://schemas.microsoft.com/office/word/2010/wordml" xmlns:w15="http://schemas.microsoft.com/office/word/2012/wordml" xmlns:w16cex="http://schemas.microsoft.com/office/word/2018/wordml/cex" xmlns:w16cid="http://schemas.microsoft.com/office/word/2016/wordml/cid" xmlns:w16="http://schemas.microsoft.com/office/word/2018/wordml" xmlns:w16sdtdh="http://schemas.microsoft.com/office/word/2020/wordml/sdtdatahash" xmlns:w16se="http://schemas.microsoft.com/office/word/2015/wordml/symex" xmlns:wpg="http://schemas.microsoft.com/office/word/2010/wordprocessingGroup" xmlns:wpi="http://schemas.microsoft.com/office/word/2010/wordprocessingInk" xmlns:wne="http://schemas.microsoft.com/office/word/2006/wordml" xmlns:wps="http://schemas.microsoft.com/office/word/2010/wordprocessingShape" mc:Ignorable="w14 w15 w16se w16cid w16 w16cex w16sdtdh wp14">
   <w:body>
+    <w:bookmarkStart w:id="0" w:name="_Hlk76396786"/>
     <w:p>
       <w:pPr>
         <w:jc w:val="center"/>
@@ -70,7 +71,6 @@
           </w14:textFill>
         </w:rPr>
       </w:pPr>
-      <w:bookmarkStart w:id="0" w:name="_Hlk76396786"/>
       <w:r>
         <w:rPr>
           <w:rFonts w:ascii="Source Sans Pro Black" w:hAnsi="Source Sans Pro Black"/>
@@ -680,11 +680,11 @@
                                     </pic:cNvPicPr>
                                   </pic:nvPicPr>
                                   <pic:blipFill>
-                                    <a:blip r:embed="rId4">
+                                    <a:blip r:embed="rId6">
                                       <a:extLst>
                                         <a:ext uri="{BEBA8EAE-BF5A-486C-A8C5-ECC9F3942E4B}">
                                           <a14:imgProps xmlns:a14="http://schemas.microsoft.com/office/drawing/2010/main">
-                                            <a14:imgLayer r:embed="rId5">
+                                            <a14:imgLayer r:embed="rId7">
                                               <a14:imgEffect>
                                                 <a14:brightnessContrast bright="100000"/>
                                               </a14:imgEffect>
@@ -878,15 +878,15 @@
         <mc:AlternateContent>
           <mc:Choice Requires="wps">
             <w:drawing>
-              <wp:anchor distT="0" distB="0" distL="114300" distR="114300" simplePos="0" relativeHeight="251664384" behindDoc="0" locked="0" layoutInCell="1" allowOverlap="1" wp14:anchorId="1AD13072" wp14:editId="663C4494">
+              <wp:anchor distT="0" distB="0" distL="114300" distR="114300" simplePos="0" relativeHeight="251664384" behindDoc="0" locked="0" layoutInCell="1" allowOverlap="1" wp14:anchorId="1AD13072" wp14:editId="5DCF88E6">
                 <wp:simplePos x="0" y="0"/>
                 <wp:positionH relativeFrom="margin">
-                  <wp:posOffset>-408305</wp:posOffset>
+                  <wp:posOffset>-480060</wp:posOffset>
                 </wp:positionH>
                 <wp:positionV relativeFrom="paragraph">
                   <wp:posOffset>398145</wp:posOffset>
                 </wp:positionV>
-                <wp:extent cx="6522085" cy="7648575"/>
+                <wp:extent cx="6598285" cy="7648575"/>
                 <wp:effectExtent l="0" t="0" r="0" b="0"/>
                 <wp:wrapNone/>
                 <wp:docPr id="10" name="Rectángulo 10"/>
@@ -898,7 +898,7 @@
                       <wps:spPr>
                         <a:xfrm>
                           <a:off x="0" y="0"/>
-                          <a:ext cx="6522085" cy="7648575"/>
+                          <a:ext cx="6598285" cy="7648575"/>
                         </a:xfrm>
                         <a:prstGeom prst="rect">
                           <a:avLst/>
@@ -1196,7 +1196,31 @@
                                   <w14:srgbClr w14:val="176C83"/>
                                 </w14:shadow>
                               </w:rPr>
-                              <w:t xml:space="preserve">    MATERIA   </w:t>
+                              <w:t xml:space="preserve">    </w:t>
+                            </w:r>
+                            <w:r>
+                              <w:rPr>
+                                <w:rFonts w:ascii="Arial Black" w:hAnsi="Arial Black" w:cs="Aparajita"/>
+                                <w:color w:val="45BFDE"/>
+                                <w:sz w:val="40"/>
+                                <w:szCs w:val="40"/>
+                                <w14:shadow w14:blurRad="0" w14:dist="38100" w14:dir="2700000" w14:sx="100000" w14:sy="100000" w14:kx="0" w14:ky="0" w14:algn="tl">
+                                  <w14:srgbClr w14:val="176C83"/>
+                                </w14:shadow>
+                              </w:rPr>
+                              <w:t xml:space="preserve">ALGORITMOS Y PSEUDOCÓDIGO. </w:t>
+                            </w:r>
+                            <w:r>
+                              <w:rPr>
+                                <w:rFonts w:ascii="Arial Black" w:hAnsi="Arial Black" w:cs="Aparajita"/>
+                                <w:color w:val="45BFDE"/>
+                                <w:sz w:val="40"/>
+                                <w:szCs w:val="40"/>
+                                <w14:shadow w14:blurRad="0" w14:dist="38100" w14:dir="2700000" w14:sx="100000" w14:sy="100000" w14:kx="0" w14:ky="0" w14:algn="tl">
+                                  <w14:srgbClr w14:val="176C83"/>
+                                </w14:shadow>
+                              </w:rPr>
+                              <w:t xml:space="preserve">  </w:t>
                             </w:r>
                           </w:p>
                           <w:p>
@@ -1258,7 +1282,31 @@
                                   <w14:srgbClr w14:val="176C83"/>
                                 </w14:shadow>
                               </w:rPr>
-                              <w:t xml:space="preserve">  TEMA</w:t>
+                              <w:t xml:space="preserve"> </w:t>
+                            </w:r>
+                            <w:r>
+                              <w:rPr>
+                                <w:rFonts w:ascii="Arial Black" w:hAnsi="Arial Black" w:cs="Aparajita"/>
+                                <w:color w:val="45BFDE"/>
+                                <w:sz w:val="40"/>
+                                <w:szCs w:val="40"/>
+                                <w14:shadow w14:blurRad="0" w14:dist="38100" w14:dir="2700000" w14:sx="100000" w14:sy="100000" w14:kx="0" w14:ky="0" w14:algn="tl">
+                                  <w14:srgbClr w14:val="176C83"/>
+                                </w14:shadow>
+                              </w:rPr>
+                              <w:t xml:space="preserve"> </w:t>
+                            </w:r>
+                            <w:r>
+                              <w:rPr>
+                                <w:rFonts w:ascii="Arial Black" w:hAnsi="Arial Black" w:cs="Aparajita"/>
+                                <w:color w:val="45BFDE"/>
+                                <w:sz w:val="40"/>
+                                <w:szCs w:val="40"/>
+                                <w14:shadow w14:blurRad="0" w14:dist="38100" w14:dir="2700000" w14:sx="100000" w14:sy="100000" w14:kx="0" w14:ky="0" w14:algn="tl">
+                                  <w14:srgbClr w14:val="176C83"/>
+                                </w14:shadow>
+                              </w:rPr>
+                              <w:t>GIT</w:t>
                             </w:r>
                           </w:p>
                           <w:p>
@@ -1320,7 +1368,7 @@
                                   <w14:srgbClr w14:val="176C83"/>
                                 </w14:shadow>
                               </w:rPr>
-                              <w:t>DOCENTE</w:t>
+                              <w:t>KLEBER POSLIGUA</w:t>
                             </w:r>
                           </w:p>
                           <w:p>
@@ -1345,7 +1393,19 @@
                                   <w14:srgbClr w14:val="176C83"/>
                                 </w14:shadow>
                               </w:rPr>
-                              <w:t xml:space="preserve"> </w:t>
+                              <w:t>ACTIVIDAD #</w:t>
+                            </w:r>
+                            <w:r>
+                              <w:rPr>
+                                <w:rFonts w:ascii="Arial Black" w:hAnsi="Arial Black" w:cs="Aparajita"/>
+                                <w:color w:val="45BFDE"/>
+                                <w:sz w:val="40"/>
+                                <w:szCs w:val="40"/>
+                                <w14:shadow w14:blurRad="0" w14:dist="38100" w14:dir="2700000" w14:sx="100000" w14:sy="100000" w14:kx="0" w14:ky="0" w14:algn="tl">
+                                  <w14:srgbClr w14:val="176C83"/>
+                                </w14:shadow>
+                              </w:rPr>
+                              <w:t>2</w:t>
                             </w:r>
                           </w:p>
                           <w:p>
@@ -1370,7 +1430,19 @@
                                   <w14:srgbClr w14:val="176C83"/>
                                 </w14:shadow>
                               </w:rPr>
-                              <w:t>ACTIVIDAD #</w:t>
+                              <w:t>ENVIADO EL</w:t>
+                            </w:r>
+                            <w:r>
+                              <w:rPr>
+                                <w:rFonts w:ascii="Arial Black" w:hAnsi="Arial Black" w:cs="Aparajita"/>
+                                <w:color w:val="45BFDE"/>
+                                <w:sz w:val="40"/>
+                                <w:szCs w:val="40"/>
+                                <w14:shadow w14:blurRad="0" w14:dist="38100" w14:dir="2700000" w14:sx="100000" w14:sy="100000" w14:kx="0" w14:ky="0" w14:algn="tl">
+                                  <w14:srgbClr w14:val="176C83"/>
+                                </w14:shadow>
+                              </w:rPr>
+                              <w:t xml:space="preserve"> 16 de MAYO </w:t>
                             </w:r>
                           </w:p>
                           <w:p>
@@ -1395,7 +1467,7 @@
                                   <w14:srgbClr w14:val="176C83"/>
                                 </w14:shadow>
                               </w:rPr>
-                              <w:t>ENVIADO EL</w:t>
+                              <w:t>DEL 2022</w:t>
                             </w:r>
                           </w:p>
                           <w:p>
@@ -1421,6 +1493,43 @@
                                 </w14:shadow>
                               </w:rPr>
                               <w:t>REALIZADO ANTES DEL</w:t>
+                            </w:r>
+                            <w:r>
+                              <w:rPr>
+                                <w:rFonts w:ascii="Arial Black" w:hAnsi="Arial Black" w:cs="Aparajita"/>
+                                <w:color w:val="45BFDE"/>
+                                <w:sz w:val="40"/>
+                                <w:szCs w:val="40"/>
+                                <w14:shadow w14:blurRad="0" w14:dist="38100" w14:dir="2700000" w14:sx="100000" w14:sy="100000" w14:kx="0" w14:ky="0" w14:algn="tl">
+                                  <w14:srgbClr w14:val="176C83"/>
+                                </w14:shadow>
+                              </w:rPr>
+                              <w:t xml:space="preserve"> 18 DE </w:t>
+                            </w:r>
+                          </w:p>
+                          <w:p>
+                            <w:pPr>
+                              <w:rPr>
+                                <w:rFonts w:ascii="Arial Black" w:hAnsi="Arial Black" w:cs="Aparajita"/>
+                                <w:color w:val="45BFDE"/>
+                                <w:sz w:val="40"/>
+                                <w:szCs w:val="40"/>
+                                <w14:shadow w14:blurRad="0" w14:dist="38100" w14:dir="2700000" w14:sx="100000" w14:sy="100000" w14:kx="0" w14:ky="0" w14:algn="tl">
+                                  <w14:srgbClr w14:val="176C83"/>
+                                </w14:shadow>
+                              </w:rPr>
+                            </w:pPr>
+                            <w:r>
+                              <w:rPr>
+                                <w:rFonts w:ascii="Arial Black" w:hAnsi="Arial Black" w:cs="Aparajita"/>
+                                <w:color w:val="45BFDE"/>
+                                <w:sz w:val="40"/>
+                                <w:szCs w:val="40"/>
+                                <w14:shadow w14:blurRad="0" w14:dist="38100" w14:dir="2700000" w14:sx="100000" w14:sy="100000" w14:kx="0" w14:ky="0" w14:algn="tl">
+                                  <w14:srgbClr w14:val="176C83"/>
+                                </w14:shadow>
+                              </w:rPr>
+                              <w:t>MAYO DEL 2022</w:t>
                             </w:r>
                           </w:p>
                           <w:p>
@@ -1456,7 +1565,7 @@
           </mc:Choice>
           <mc:Fallback>
             <w:pict>
-              <v:rect w14:anchorId="1AD13072" id="Rectángulo 10" o:spid="_x0000_s1028" style="position:absolute;left:0;text-align:left;margin-left:-32.15pt;margin-top:31.35pt;width:513.55pt;height:602.25pt;z-index:251664384;visibility:visible;mso-wrap-style:square;mso-width-percent:0;mso-height-percent:0;mso-wrap-distance-left:9pt;mso-wrap-distance-top:0;mso-wrap-distance-right:9pt;mso-wrap-distance-bottom:0;mso-position-horizontal:absolute;mso-position-horizontal-relative:margin;mso-position-vertical:absolute;mso-position-vertical-relative:text;mso-width-percent:0;mso-height-percent:0;mso-width-relative:margin;mso-height-relative:margin;v-text-anchor:middle" o:gfxdata="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" filled="f" stroked="f" strokeweight="1pt">
+              <v:rect w14:anchorId="1AD13072" id="Rectángulo 10" o:spid="_x0000_s1028" style="position:absolute;left:0;text-align:left;margin-left:-37.8pt;margin-top:31.35pt;width:519.55pt;height:602.25pt;z-index:251664384;visibility:visible;mso-wrap-style:square;mso-width-percent:0;mso-height-percent:0;mso-wrap-distance-left:9pt;mso-wrap-distance-top:0;mso-wrap-distance-right:9pt;mso-wrap-distance-bottom:0;mso-position-horizontal:absolute;mso-position-horizontal-relative:margin;mso-position-vertical:absolute;mso-position-vertical-relative:text;mso-width-percent:0;mso-height-percent:0;mso-width-relative:margin;mso-height-relative:margin;v-text-anchor:middle" o:gfxdata="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" filled="f" stroked="f" strokeweight="1pt">
                 <v:textbox>
                   <w:txbxContent>
                     <w:p>
@@ -1729,7 +1838,31 @@
                             <w14:srgbClr w14:val="176C83"/>
                           </w14:shadow>
                         </w:rPr>
-                        <w:t xml:space="preserve">    MATERIA   </w:t>
+                        <w:t xml:space="preserve">    </w:t>
+                      </w:r>
+                      <w:r>
+                        <w:rPr>
+                          <w:rFonts w:ascii="Arial Black" w:hAnsi="Arial Black" w:cs="Aparajita"/>
+                          <w:color w:val="45BFDE"/>
+                          <w:sz w:val="40"/>
+                          <w:szCs w:val="40"/>
+                          <w14:shadow w14:blurRad="0" w14:dist="38100" w14:dir="2700000" w14:sx="100000" w14:sy="100000" w14:kx="0" w14:ky="0" w14:algn="tl">
+                            <w14:srgbClr w14:val="176C83"/>
+                          </w14:shadow>
+                        </w:rPr>
+                        <w:t xml:space="preserve">ALGORITMOS Y PSEUDOCÓDIGO. </w:t>
+                      </w:r>
+                      <w:r>
+                        <w:rPr>
+                          <w:rFonts w:ascii="Arial Black" w:hAnsi="Arial Black" w:cs="Aparajita"/>
+                          <w:color w:val="45BFDE"/>
+                          <w:sz w:val="40"/>
+                          <w:szCs w:val="40"/>
+                          <w14:shadow w14:blurRad="0" w14:dist="38100" w14:dir="2700000" w14:sx="100000" w14:sy="100000" w14:kx="0" w14:ky="0" w14:algn="tl">
+                            <w14:srgbClr w14:val="176C83"/>
+                          </w14:shadow>
+                        </w:rPr>
+                        <w:t xml:space="preserve">  </w:t>
                       </w:r>
                     </w:p>
                     <w:p>
@@ -1791,7 +1924,31 @@
                             <w14:srgbClr w14:val="176C83"/>
                           </w14:shadow>
                         </w:rPr>
-                        <w:t xml:space="preserve">  TEMA</w:t>
+                        <w:t xml:space="preserve"> </w:t>
+                      </w:r>
+                      <w:r>
+                        <w:rPr>
+                          <w:rFonts w:ascii="Arial Black" w:hAnsi="Arial Black" w:cs="Aparajita"/>
+                          <w:color w:val="45BFDE"/>
+                          <w:sz w:val="40"/>
+                          <w:szCs w:val="40"/>
+                          <w14:shadow w14:blurRad="0" w14:dist="38100" w14:dir="2700000" w14:sx="100000" w14:sy="100000" w14:kx="0" w14:ky="0" w14:algn="tl">
+                            <w14:srgbClr w14:val="176C83"/>
+                          </w14:shadow>
+                        </w:rPr>
+                        <w:t xml:space="preserve"> </w:t>
+                      </w:r>
+                      <w:r>
+                        <w:rPr>
+                          <w:rFonts w:ascii="Arial Black" w:hAnsi="Arial Black" w:cs="Aparajita"/>
+                          <w:color w:val="45BFDE"/>
+                          <w:sz w:val="40"/>
+                          <w:szCs w:val="40"/>
+                          <w14:shadow w14:blurRad="0" w14:dist="38100" w14:dir="2700000" w14:sx="100000" w14:sy="100000" w14:kx="0" w14:ky="0" w14:algn="tl">
+                            <w14:srgbClr w14:val="176C83"/>
+                          </w14:shadow>
+                        </w:rPr>
+                        <w:t>GIT</w:t>
                       </w:r>
                     </w:p>
                     <w:p>
@@ -1853,7 +2010,7 @@
                             <w14:srgbClr w14:val="176C83"/>
                           </w14:shadow>
                         </w:rPr>
-                        <w:t>DOCENTE</w:t>
+                        <w:t>KLEBER POSLIGUA</w:t>
                       </w:r>
                     </w:p>
                     <w:p>
@@ -1878,7 +2035,19 @@
                             <w14:srgbClr w14:val="176C83"/>
                           </w14:shadow>
                         </w:rPr>
-                        <w:t xml:space="preserve"> </w:t>
+                        <w:t>ACTIVIDAD #</w:t>
+                      </w:r>
+                      <w:r>
+                        <w:rPr>
+                          <w:rFonts w:ascii="Arial Black" w:hAnsi="Arial Black" w:cs="Aparajita"/>
+                          <w:color w:val="45BFDE"/>
+                          <w:sz w:val="40"/>
+                          <w:szCs w:val="40"/>
+                          <w14:shadow w14:blurRad="0" w14:dist="38100" w14:dir="2700000" w14:sx="100000" w14:sy="100000" w14:kx="0" w14:ky="0" w14:algn="tl">
+                            <w14:srgbClr w14:val="176C83"/>
+                          </w14:shadow>
+                        </w:rPr>
+                        <w:t>2</w:t>
                       </w:r>
                     </w:p>
                     <w:p>
@@ -1903,7 +2072,19 @@
                             <w14:srgbClr w14:val="176C83"/>
                           </w14:shadow>
                         </w:rPr>
-                        <w:t>ACTIVIDAD #</w:t>
+                        <w:t>ENVIADO EL</w:t>
+                      </w:r>
+                      <w:r>
+                        <w:rPr>
+                          <w:rFonts w:ascii="Arial Black" w:hAnsi="Arial Black" w:cs="Aparajita"/>
+                          <w:color w:val="45BFDE"/>
+                          <w:sz w:val="40"/>
+                          <w:szCs w:val="40"/>
+                          <w14:shadow w14:blurRad="0" w14:dist="38100" w14:dir="2700000" w14:sx="100000" w14:sy="100000" w14:kx="0" w14:ky="0" w14:algn="tl">
+                            <w14:srgbClr w14:val="176C83"/>
+                          </w14:shadow>
+                        </w:rPr>
+                        <w:t xml:space="preserve"> 16 de MAYO </w:t>
                       </w:r>
                     </w:p>
                     <w:p>
@@ -1928,7 +2109,7 @@
                             <w14:srgbClr w14:val="176C83"/>
                           </w14:shadow>
                         </w:rPr>
-                        <w:t>ENVIADO EL</w:t>
+                        <w:t>DEL 2022</w:t>
                       </w:r>
                     </w:p>
                     <w:p>
@@ -1954,6 +2135,43 @@
                           </w14:shadow>
                         </w:rPr>
                         <w:t>REALIZADO ANTES DEL</w:t>
+                      </w:r>
+                      <w:r>
+                        <w:rPr>
+                          <w:rFonts w:ascii="Arial Black" w:hAnsi="Arial Black" w:cs="Aparajita"/>
+                          <w:color w:val="45BFDE"/>
+                          <w:sz w:val="40"/>
+                          <w:szCs w:val="40"/>
+                          <w14:shadow w14:blurRad="0" w14:dist="38100" w14:dir="2700000" w14:sx="100000" w14:sy="100000" w14:kx="0" w14:ky="0" w14:algn="tl">
+                            <w14:srgbClr w14:val="176C83"/>
+                          </w14:shadow>
+                        </w:rPr>
+                        <w:t xml:space="preserve"> 18 DE </w:t>
+                      </w:r>
+                    </w:p>
+                    <w:p>
+                      <w:pPr>
+                        <w:rPr>
+                          <w:rFonts w:ascii="Arial Black" w:hAnsi="Arial Black" w:cs="Aparajita"/>
+                          <w:color w:val="45BFDE"/>
+                          <w:sz w:val="40"/>
+                          <w:szCs w:val="40"/>
+                          <w14:shadow w14:blurRad="0" w14:dist="38100" w14:dir="2700000" w14:sx="100000" w14:sy="100000" w14:kx="0" w14:ky="0" w14:algn="tl">
+                            <w14:srgbClr w14:val="176C83"/>
+                          </w14:shadow>
+                        </w:rPr>
+                      </w:pPr>
+                      <w:r>
+                        <w:rPr>
+                          <w:rFonts w:ascii="Arial Black" w:hAnsi="Arial Black" w:cs="Aparajita"/>
+                          <w:color w:val="45BFDE"/>
+                          <w:sz w:val="40"/>
+                          <w:szCs w:val="40"/>
+                          <w14:shadow w14:blurRad="0" w14:dist="38100" w14:dir="2700000" w14:sx="100000" w14:sy="100000" w14:kx="0" w14:ky="0" w14:algn="tl">
+                            <w14:srgbClr w14:val="176C83"/>
+                          </w14:shadow>
+                        </w:rPr>
+                        <w:t>MAYO DEL 2022</w:t>
                       </w:r>
                     </w:p>
                     <w:p>
@@ -2908,7 +3126,7 @@
                                             <a:extLst>
                                               <a:ext uri="{BEBA8EAE-BF5A-486C-A8C5-ECC9F3942E4B}">
                                                 <a14:imgProps xmlns:a14="http://schemas.microsoft.com/office/drawing/2010/main">
-                                                  <a14:imgLayer r:embed="rId5">
+                                                  <a14:imgLayer r:embed="rId7">
                                                     <a14:imgEffect>
                                                       <a14:brightnessContrast bright="100000"/>
                                                     </a14:imgEffect>
@@ -2993,11 +3211,11 @@
                                     </pic:cNvPicPr>
                                   </pic:nvPicPr>
                                   <pic:blipFill>
-                                    <a:blip r:embed="rId4">
+                                    <a:blip r:embed="rId6">
                                       <a:extLst>
                                         <a:ext uri="{BEBA8EAE-BF5A-486C-A8C5-ECC9F3942E4B}">
                                           <a14:imgProps xmlns:a14="http://schemas.microsoft.com/office/drawing/2010/main">
-                                            <a14:imgLayer r:embed="rId5">
+                                            <a14:imgLayer r:embed="rId7">
                                               <a14:imgEffect>
                                                 <a14:brightnessContrast bright="100000"/>
                                               </a14:imgEffect>

</xml_diff>